<commit_message>
Min, Max, Count etc with docs
</commit_message>
<xml_diff>
--- a/Section-25/CheatSheet/Section-25-IQ.docx
+++ b/Section-25/CheatSheet/Section-25-IQ.docx
@@ -2,6 +2,329 @@
 <file path=word/document.xml><?xml version="1.0" encoding="utf-8"?>
 <w:document xmlns:wpc="http://schemas.microsoft.com/office/word/2010/wordprocessingCanvas" xmlns:cx="http://schemas.microsoft.com/office/drawing/2014/chartex" xmlns:cx1="http://schemas.microsoft.com/office/drawing/2015/9/8/chartex" xmlns:cx2="http://schemas.microsoft.com/office/drawing/2015/10/21/chartex" xmlns:cx3="http://schemas.microsoft.com/office/drawing/2016/5/9/chartex" xmlns:cx4="http://schemas.microsoft.com/office/drawing/2016/5/10/chartex" xmlns:cx5="http://schemas.microsoft.com/office/drawing/2016/5/11/chartex" xmlns:cx6="http://schemas.microsoft.com/office/drawing/2016/5/12/chartex" xmlns:cx7="http://schemas.microsoft.com/office/drawing/2016/5/13/chartex" xmlns:cx8="http://schemas.microsoft.com/office/drawing/2016/5/14/chartex" xmlns:mc="http://schemas.openxmlformats.org/markup-compatibility/2006" xmlns:aink="http://schemas.microsoft.com/office/drawing/2016/ink" xmlns:am3d="http://schemas.microsoft.com/office/drawing/2017/model3d" xmlns:o="urn:schemas-microsoft-com:office:office" xmlns:oel="http://schemas.microsoft.com/office/2019/extlst" xmlns:r="http://schemas.openxmlformats.org/officeDocument/2006/relationships" xmlns:m="http://schemas.openxmlformats.org/officeDocument/2006/math" xmlns:v="urn:schemas-microsoft-com:vml" xmlns:wp14="http://schemas.microsoft.com/office/word/2010/wordprocessingDrawing" xmlns:wp="http://schemas.openxmlformats.org/drawingml/2006/wordprocessingDrawing" xmlns:w10="urn:schemas-microsoft-com:office:word" xmlns:w="http://schemas.openxmlformats.org/wordprocessingml/2006/main" xmlns:w14="http://schemas.microsoft.com/office/word/2010/wordml" xmlns:w15="http://schemas.microsoft.com/office/word/2012/wordml" xmlns:w16cex="http://schemas.microsoft.com/office/word/2018/wordml/cex" xmlns:w16cid="http://schemas.microsoft.com/office/word/2016/wordml/cid" xmlns:w16="http://schemas.microsoft.com/office/word/2018/wordml" xmlns:w16sdtdh="http://schemas.microsoft.com/office/word/2020/wordml/sdtdatahash" xmlns:w16se="http://schemas.microsoft.com/office/word/2015/wordml/symex" xmlns:wpg="http://schemas.microsoft.com/office/word/2010/wordprocessingGroup" xmlns:wpi="http://schemas.microsoft.com/office/word/2010/wordprocessingInk" xmlns:wne="http://schemas.microsoft.com/office/word/2006/wordml" xmlns:wps="http://schemas.microsoft.com/office/word/2010/wordprocessingShape" mc:Ignorable="w14 w15 w16se w16cid w16 w16cex w16sdtdh wp14">
   <w:body>
+    <w:p>
+      <w:pPr>
+        <w:pStyle w:val="Heading4"/>
+        <w:shd w:val="clear" w:color="auto" w:fill="FFFFFF"/>
+        <w:rPr>
+          <w:rFonts w:ascii="var(--font-stack-heading)" w:hAnsi="var(--font-stack-heading)"/>
+          <w:color w:val="2D2F31"/>
+        </w:rPr>
+      </w:pPr>
+      <w:r>
+        <w:rPr>
+          <w:rFonts w:ascii="var(--font-stack-heading)" w:hAnsi="var(--font-stack-heading)"/>
+          <w:color w:val="2D2F31"/>
+        </w:rPr>
+        <w:t>Questions for this assignment</w:t>
+      </w:r>
+    </w:p>
+    <w:p>
+      <w:pPr>
+        <w:pStyle w:val="NormalWeb"/>
+        <w:shd w:val="clear" w:color="auto" w:fill="FFFFFF"/>
+        <w:spacing w:before="0" w:beforeAutospacing="0" w:after="0" w:afterAutospacing="0"/>
+        <w:rPr>
+          <w:rFonts w:ascii="Roboto" w:hAnsi="Roboto"/>
+          <w:color w:val="2D2F31"/>
+        </w:rPr>
+      </w:pPr>
+      <w:r>
+        <w:rPr>
+          <w:rFonts w:ascii="Roboto" w:hAnsi="Roboto"/>
+          <w:color w:val="2D2F31"/>
+        </w:rPr>
+        <w:t>What is LINQ and why is it important in C# development?</w:t>
+      </w:r>
+    </w:p>
+    <w:p>
+      <w:pPr>
+        <w:pStyle w:val="NormalWeb"/>
+        <w:shd w:val="clear" w:color="auto" w:fill="FFFFFF"/>
+        <w:spacing w:before="0" w:beforeAutospacing="0" w:after="0" w:afterAutospacing="0"/>
+        <w:rPr>
+          <w:rFonts w:ascii="Roboto" w:hAnsi="Roboto"/>
+          <w:color w:val="2D2F31"/>
+        </w:rPr>
+      </w:pPr>
+      <w:r>
+        <w:rPr>
+          <w:rFonts w:ascii="Roboto" w:hAnsi="Roboto"/>
+          <w:color w:val="2D2F31"/>
+        </w:rPr>
+        <w:t>Explain the basic syntax of LINQ extension methods in C#.</w:t>
+      </w:r>
+    </w:p>
+    <w:p>
+      <w:pPr>
+        <w:pStyle w:val="NormalWeb"/>
+        <w:shd w:val="clear" w:color="auto" w:fill="FFFFFF"/>
+        <w:spacing w:before="0" w:beforeAutospacing="0" w:after="0" w:afterAutospacing="0"/>
+        <w:rPr>
+          <w:rFonts w:ascii="Roboto" w:hAnsi="Roboto"/>
+          <w:color w:val="2D2F31"/>
+        </w:rPr>
+      </w:pPr>
+      <w:r>
+        <w:rPr>
+          <w:rFonts w:ascii="Roboto" w:hAnsi="Roboto"/>
+          <w:color w:val="2D2F31"/>
+        </w:rPr>
+        <w:t>How does LINQ handle deferred execution? Explain with an example.</w:t>
+      </w:r>
+    </w:p>
+    <w:p>
+      <w:pPr>
+        <w:pStyle w:val="NormalWeb"/>
+        <w:shd w:val="clear" w:color="auto" w:fill="FFFFFF"/>
+        <w:spacing w:before="0" w:beforeAutospacing="0" w:after="0" w:afterAutospacing="0"/>
+        <w:rPr>
+          <w:rFonts w:ascii="Roboto" w:hAnsi="Roboto"/>
+          <w:color w:val="2D2F31"/>
+        </w:rPr>
+      </w:pPr>
+      <w:r>
+        <w:rPr>
+          <w:rFonts w:ascii="Roboto" w:hAnsi="Roboto"/>
+          <w:color w:val="2D2F31"/>
+        </w:rPr>
+        <w:t>Explain the concept of lazy loading in LINQ and its benefits.</w:t>
+      </w:r>
+    </w:p>
+    <w:p/>
+    <w:p>
+      <w:pPr>
+        <w:pStyle w:val="NormalWeb"/>
+        <w:spacing w:before="0" w:beforeAutospacing="0" w:after="0" w:afterAutospacing="0"/>
+      </w:pPr>
+      <w:r>
+        <w:t>What is LINQ and why is it important in C# development?</w:t>
+      </w:r>
+    </w:p>
+    <w:p>
+      <w:pPr>
+        <w:pStyle w:val="NormalWeb"/>
+        <w:spacing w:before="0" w:beforeAutospacing="0" w:after="0" w:afterAutospacing="0"/>
+      </w:pPr>
+      <w:r>
+        <w:t>LINQ (Language Integrated Query) is a powerful feature in C# that provides a concise and expressive way to query data from different data sources such as collections, arrays, XML, and more. It allows developers to perform operations like filtering, sorting, projecting, and aggregating data in a declarative manner, making code more readable and maintainable.</w:t>
+      </w:r>
+    </w:p>
+    <w:p>
+      <w:pPr>
+        <w:pStyle w:val="NormalWeb"/>
+      </w:pPr>
+      <w:r>
+        <w:t>LINQ is important in C# development as it enables efficient and expressive data manipulation, reducing the amount of code needed to achieve complex data operations.</w:t>
+      </w:r>
+    </w:p>
+    <w:p>
+      <w:pPr>
+        <w:pStyle w:val="NormalWeb"/>
+        <w:spacing w:before="0" w:beforeAutospacing="0" w:after="0" w:afterAutospacing="0"/>
+      </w:pPr>
+      <w:r>
+        <w:t>Explain the basic syntax of LINQ extension methods in C#.</w:t>
+      </w:r>
+    </w:p>
+    <w:p>
+      <w:pPr>
+        <w:pStyle w:val="NormalWeb"/>
+        <w:spacing w:before="0" w:beforeAutospacing="0" w:after="0" w:afterAutospacing="0"/>
+      </w:pPr>
+      <w:r>
+        <w:t>LINQ extension methods are a set of methods provided by .NET framework that extend the functionality of collections and other data sources. They allow developers to perform various operations on collections in a concise and readable manner. The basic syntax of LINQ extension methods in C# is as follows:</w:t>
+      </w:r>
+    </w:p>
+    <w:p>
+      <w:pPr>
+        <w:pStyle w:val="NormalWeb"/>
+        <w:spacing w:before="0" w:after="0"/>
+      </w:pPr>
+      <w:r>
+        <w:rPr>
+          <w:rStyle w:val="HTMLCode"/>
+          <w:rFonts w:ascii="Consolas" w:hAnsi="Consolas"/>
+        </w:rPr>
+        <w:t>var result = collection.MethodName(lambda expression);</w:t>
+      </w:r>
+    </w:p>
+    <w:p>
+      <w:pPr>
+        <w:pStyle w:val="NormalWeb"/>
+      </w:pPr>
+      <w:r>
+        <w:t>Where collection is the data source on which the operation is performed, MethodName is the LINQ extension method for the desired operation, and lambda expression is a function that defines the condition or operation to be applied on the data source.</w:t>
+      </w:r>
+    </w:p>
+    <w:p>
+      <w:pPr>
+        <w:pStyle w:val="NormalWeb"/>
+        <w:spacing w:before="0" w:beforeAutospacing="0" w:after="0" w:afterAutospacing="0"/>
+      </w:pPr>
+      <w:r>
+        <w:t>How does LINQ handle deferred execution? Explain with an example.</w:t>
+      </w:r>
+    </w:p>
+    <w:p>
+      <w:pPr>
+        <w:pStyle w:val="NormalWeb"/>
+        <w:spacing w:before="0" w:beforeAutospacing="0" w:after="0" w:afterAutospacing="0"/>
+      </w:pPr>
+      <w:r>
+        <w:t>Deferred execution is a powerful feature of LINQ that allows queries to be postponed until the data is actually enumerated. This improves performance and reduces memory usage by avoiding unnecessary computations. LINQ achieves deferred execution by using iterators to process data only when it is requested.</w:t>
+      </w:r>
+    </w:p>
+    <w:p>
+      <w:pPr>
+        <w:pStyle w:val="NormalWeb"/>
+      </w:pPr>
+      <w:r>
+        <w:t>For example, consider the following LINQ query:</w:t>
+      </w:r>
+    </w:p>
+    <w:p>
+      <w:pPr>
+        <w:pStyle w:val="NormalWeb"/>
+        <w:spacing w:before="0" w:after="0"/>
+      </w:pPr>
+      <w:r>
+        <w:rPr>
+          <w:rStyle w:val="HTMLCode"/>
+          <w:rFonts w:ascii="Consolas" w:hAnsi="Consolas"/>
+        </w:rPr>
+        <w:t>var query = collection.Where(x =&gt; x.Age &gt; 18).OrderBy(x =&gt; x.Name);</w:t>
+      </w:r>
+    </w:p>
+    <w:p>
+      <w:pPr>
+        <w:pStyle w:val="NormalWeb"/>
+      </w:pPr>
+      <w:r>
+        <w:t>In this case, the Where and OrderBy methods are executed only when the query variable is enumerated, such as when using a foreach loop or calling ToList() or ToArray() on the query variable. Until then, the query remains as an expression tree in memory, and no data is actually processed or filtered.</w:t>
+      </w:r>
+    </w:p>
+    <w:p>
+      <w:pPr>
+        <w:pStyle w:val="NormalWeb"/>
+        <w:spacing w:before="0" w:beforeAutospacing="0" w:after="0" w:afterAutospacing="0"/>
+      </w:pPr>
+    </w:p>
+    <w:p>
+      <w:pPr>
+        <w:pStyle w:val="NormalWeb"/>
+        <w:spacing w:before="0" w:beforeAutospacing="0" w:after="0" w:afterAutospacing="0"/>
+      </w:pPr>
+    </w:p>
+    <w:p>
+      <w:pPr>
+        <w:pStyle w:val="NormalWeb"/>
+        <w:spacing w:before="0" w:beforeAutospacing="0" w:after="0" w:afterAutospacing="0"/>
+      </w:pPr>
+    </w:p>
+    <w:p>
+      <w:pPr>
+        <w:pStyle w:val="NormalWeb"/>
+        <w:spacing w:before="0" w:beforeAutospacing="0" w:after="0" w:afterAutospacing="0"/>
+      </w:pPr>
+      <w:r>
+        <w:lastRenderedPageBreak/>
+        <w:t>Explain the concept of lazy loading in LINQ and its benefits.</w:t>
+      </w:r>
+    </w:p>
+    <w:p>
+      <w:pPr>
+        <w:pStyle w:val="NormalWeb"/>
+        <w:spacing w:before="0" w:beforeAutospacing="0" w:after="0" w:afterAutospacing="0"/>
+      </w:pPr>
+      <w:r>
+        <w:t>Lazy loading is a technique used in LINQ that defers the loading of data until it is actually needed. It allows for on-demand loading of data, which can improve performance and reduce memory usage.</w:t>
+      </w:r>
+    </w:p>
+    <w:p>
+      <w:pPr>
+        <w:pStyle w:val="NormalWeb"/>
+      </w:pPr>
+      <w:r>
+        <w:t>The benefits of lazy loading in LINQ are:</w:t>
+      </w:r>
+    </w:p>
+    <w:p>
+      <w:pPr>
+        <w:pStyle w:val="NormalWeb"/>
+        <w:numPr>
+          <w:ilvl w:val="0"/>
+          <w:numId w:val="13"/>
+        </w:numPr>
+        <w:spacing w:before="0" w:beforeAutospacing="0" w:after="0" w:afterAutospacing="0"/>
+      </w:pPr>
+      <w:r>
+        <w:rPr>
+          <w:rStyle w:val="Strong"/>
+        </w:rPr>
+        <w:t>Improved performance:</w:t>
+      </w:r>
+      <w:r>
+        <w:t> Lazy loading allows data to be loaded only when it is actually needed, reducing unnecessary database or data source queries and improving performance.</w:t>
+      </w:r>
+    </w:p>
+    <w:p>
+      <w:pPr>
+        <w:pStyle w:val="NormalWeb"/>
+        <w:numPr>
+          <w:ilvl w:val="0"/>
+          <w:numId w:val="13"/>
+        </w:numPr>
+        <w:spacing w:before="0" w:beforeAutospacing="0" w:after="0" w:afterAutospacing="0"/>
+      </w:pPr>
+      <w:r>
+        <w:rPr>
+          <w:rStyle w:val="Strong"/>
+        </w:rPr>
+        <w:t>Reduced memory usage:</w:t>
+      </w:r>
+      <w:r>
+        <w:t> Lazy loading avoids loading all data into memory at once, which can help reduce memory usage, especially when dealing with large data sets.</w:t>
+      </w:r>
+    </w:p>
+    <w:p>
+      <w:pPr>
+        <w:pStyle w:val="NormalWeb"/>
+        <w:numPr>
+          <w:ilvl w:val="0"/>
+          <w:numId w:val="13"/>
+        </w:numPr>
+        <w:spacing w:before="0" w:beforeAutospacing="0" w:after="0" w:afterAutospacing="0"/>
+      </w:pPr>
+      <w:r>
+        <w:rPr>
+          <w:rStyle w:val="Strong"/>
+        </w:rPr>
+        <w:t>Faster initial load times:</w:t>
+      </w:r>
+      <w:r>
+        <w:t> With lazy loading, only the data that is required for the current operation is loaded, which can result in faster initial load times as compared to loading all data upfront.</w:t>
+      </w:r>
+    </w:p>
+    <w:p>
+      <w:pPr>
+        <w:pStyle w:val="NormalWeb"/>
+        <w:numPr>
+          <w:ilvl w:val="0"/>
+          <w:numId w:val="13"/>
+        </w:numPr>
+        <w:spacing w:before="0" w:beforeAutospacing="0" w:after="0" w:afterAutospacing="0"/>
+      </w:pPr>
+      <w:r>
+        <w:rPr>
+          <w:rStyle w:val="Strong"/>
+        </w:rPr>
+        <w:t>Flexibility:</w:t>
+      </w:r>
+      <w:r>
+        <w:t> Lazy loading provides flexibility in choosing which data to load and when to load it, based on the specific requirements of the application or operation.</w:t>
+      </w:r>
+    </w:p>
     <w:p/>
     <w:sectPr>
       <w:pgSz w:w="12240" w:h="15840"/>
@@ -16,6 +339,155 @@
 <file path=word/numbering.xml><?xml version="1.0" encoding="utf-8"?>
 <w:numbering xmlns:wpc="http://schemas.microsoft.com/office/word/2010/wordprocessingCanvas" xmlns:cx="http://schemas.microsoft.com/office/drawing/2014/chartex" xmlns:cx1="http://schemas.microsoft.com/office/drawing/2015/9/8/chartex" xmlns:cx2="http://schemas.microsoft.com/office/drawing/2015/10/21/chartex" xmlns:cx3="http://schemas.microsoft.com/office/drawing/2016/5/9/chartex" xmlns:cx4="http://schemas.microsoft.com/office/drawing/2016/5/10/chartex" xmlns:cx5="http://schemas.microsoft.com/office/drawing/2016/5/11/chartex" xmlns:cx6="http://schemas.microsoft.com/office/drawing/2016/5/12/chartex" xmlns:cx7="http://schemas.microsoft.com/office/drawing/2016/5/13/chartex" xmlns:cx8="http://schemas.microsoft.com/office/drawing/2016/5/14/chartex" xmlns:mc="http://schemas.openxmlformats.org/markup-compatibility/2006" xmlns:aink="http://schemas.microsoft.com/office/drawing/2016/ink" xmlns:am3d="http://schemas.microsoft.com/office/drawing/2017/model3d" xmlns:o="urn:schemas-microsoft-com:office:office" xmlns:oel="http://schemas.microsoft.com/office/2019/extlst" xmlns:r="http://schemas.openxmlformats.org/officeDocument/2006/relationships" xmlns:m="http://schemas.openxmlformats.org/officeDocument/2006/math" xmlns:v="urn:schemas-microsoft-com:vml" xmlns:wp14="http://schemas.microsoft.com/office/word/2010/wordprocessingDrawing" xmlns:wp="http://schemas.openxmlformats.org/drawingml/2006/wordprocessingDrawing" xmlns:w10="urn:schemas-microsoft-com:office:word" xmlns:w="http://schemas.openxmlformats.org/wordprocessingml/2006/main" xmlns:w14="http://schemas.microsoft.com/office/word/2010/wordml" xmlns:w15="http://schemas.microsoft.com/office/word/2012/wordml" xmlns:w16cex="http://schemas.microsoft.com/office/word/2018/wordml/cex" xmlns:w16cid="http://schemas.microsoft.com/office/word/2016/wordml/cid" xmlns:w16="http://schemas.microsoft.com/office/word/2018/wordml" xmlns:w16sdtdh="http://schemas.microsoft.com/office/word/2020/wordml/sdtdatahash" xmlns:w16se="http://schemas.microsoft.com/office/word/2015/wordml/symex" xmlns:wpg="http://schemas.microsoft.com/office/word/2010/wordprocessingGroup" xmlns:wpi="http://schemas.microsoft.com/office/word/2010/wordprocessingInk" xmlns:wne="http://schemas.microsoft.com/office/word/2006/wordml" xmlns:wps="http://schemas.microsoft.com/office/word/2010/wordprocessingShape" mc:Ignorable="w14 w15 w16se w16cid w16 w16cex w16sdtdh wp14">
   <w:abstractNum w:abstractNumId="0" w15:restartNumberingAfterBreak="0">
+    <w:nsid w:val="20AB6DC3"/>
+    <w:multiLevelType w:val="multilevel"/>
+    <w:tmpl w:val="4A6EEF80"/>
+    <w:lvl w:ilvl="0">
+      <w:start w:val="1"/>
+      <w:numFmt w:val="bullet"/>
+      <w:lvlText w:val=""/>
+      <w:lvlJc w:val="left"/>
+      <w:pPr>
+        <w:tabs>
+          <w:tab w:val="num" w:pos="720"/>
+        </w:tabs>
+        <w:ind w:left="720" w:hanging="360"/>
+      </w:pPr>
+      <w:rPr>
+        <w:rFonts w:ascii="Symbol" w:hAnsi="Symbol" w:hint="default"/>
+        <w:sz w:val="20"/>
+      </w:rPr>
+    </w:lvl>
+    <w:lvl w:ilvl="1" w:tentative="1">
+      <w:start w:val="1"/>
+      <w:numFmt w:val="bullet"/>
+      <w:lvlText w:val="o"/>
+      <w:lvlJc w:val="left"/>
+      <w:pPr>
+        <w:tabs>
+          <w:tab w:val="num" w:pos="1440"/>
+        </w:tabs>
+        <w:ind w:left="1440" w:hanging="360"/>
+      </w:pPr>
+      <w:rPr>
+        <w:rFonts w:ascii="Courier New" w:hAnsi="Courier New" w:hint="default"/>
+        <w:sz w:val="20"/>
+      </w:rPr>
+    </w:lvl>
+    <w:lvl w:ilvl="2" w:tentative="1">
+      <w:start w:val="1"/>
+      <w:numFmt w:val="bullet"/>
+      <w:lvlText w:val=""/>
+      <w:lvlJc w:val="left"/>
+      <w:pPr>
+        <w:tabs>
+          <w:tab w:val="num" w:pos="2160"/>
+        </w:tabs>
+        <w:ind w:left="2160" w:hanging="360"/>
+      </w:pPr>
+      <w:rPr>
+        <w:rFonts w:ascii="Wingdings" w:hAnsi="Wingdings" w:hint="default"/>
+        <w:sz w:val="20"/>
+      </w:rPr>
+    </w:lvl>
+    <w:lvl w:ilvl="3" w:tentative="1">
+      <w:start w:val="1"/>
+      <w:numFmt w:val="bullet"/>
+      <w:lvlText w:val=""/>
+      <w:lvlJc w:val="left"/>
+      <w:pPr>
+        <w:tabs>
+          <w:tab w:val="num" w:pos="2880"/>
+        </w:tabs>
+        <w:ind w:left="2880" w:hanging="360"/>
+      </w:pPr>
+      <w:rPr>
+        <w:rFonts w:ascii="Wingdings" w:hAnsi="Wingdings" w:hint="default"/>
+        <w:sz w:val="20"/>
+      </w:rPr>
+    </w:lvl>
+    <w:lvl w:ilvl="4" w:tentative="1">
+      <w:start w:val="1"/>
+      <w:numFmt w:val="bullet"/>
+      <w:lvlText w:val=""/>
+      <w:lvlJc w:val="left"/>
+      <w:pPr>
+        <w:tabs>
+          <w:tab w:val="num" w:pos="3600"/>
+        </w:tabs>
+        <w:ind w:left="3600" w:hanging="360"/>
+      </w:pPr>
+      <w:rPr>
+        <w:rFonts w:ascii="Wingdings" w:hAnsi="Wingdings" w:hint="default"/>
+        <w:sz w:val="20"/>
+      </w:rPr>
+    </w:lvl>
+    <w:lvl w:ilvl="5" w:tentative="1">
+      <w:start w:val="1"/>
+      <w:numFmt w:val="bullet"/>
+      <w:lvlText w:val=""/>
+      <w:lvlJc w:val="left"/>
+      <w:pPr>
+        <w:tabs>
+          <w:tab w:val="num" w:pos="4320"/>
+        </w:tabs>
+        <w:ind w:left="4320" w:hanging="360"/>
+      </w:pPr>
+      <w:rPr>
+        <w:rFonts w:ascii="Wingdings" w:hAnsi="Wingdings" w:hint="default"/>
+        <w:sz w:val="20"/>
+      </w:rPr>
+    </w:lvl>
+    <w:lvl w:ilvl="6" w:tentative="1">
+      <w:start w:val="1"/>
+      <w:numFmt w:val="bullet"/>
+      <w:lvlText w:val=""/>
+      <w:lvlJc w:val="left"/>
+      <w:pPr>
+        <w:tabs>
+          <w:tab w:val="num" w:pos="5040"/>
+        </w:tabs>
+        <w:ind w:left="5040" w:hanging="360"/>
+      </w:pPr>
+      <w:rPr>
+        <w:rFonts w:ascii="Wingdings" w:hAnsi="Wingdings" w:hint="default"/>
+        <w:sz w:val="20"/>
+      </w:rPr>
+    </w:lvl>
+    <w:lvl w:ilvl="7" w:tentative="1">
+      <w:start w:val="1"/>
+      <w:numFmt w:val="bullet"/>
+      <w:lvlText w:val=""/>
+      <w:lvlJc w:val="left"/>
+      <w:pPr>
+        <w:tabs>
+          <w:tab w:val="num" w:pos="5760"/>
+        </w:tabs>
+        <w:ind w:left="5760" w:hanging="360"/>
+      </w:pPr>
+      <w:rPr>
+        <w:rFonts w:ascii="Wingdings" w:hAnsi="Wingdings" w:hint="default"/>
+        <w:sz w:val="20"/>
+      </w:rPr>
+    </w:lvl>
+    <w:lvl w:ilvl="8" w:tentative="1">
+      <w:start w:val="1"/>
+      <w:numFmt w:val="bullet"/>
+      <w:lvlText w:val=""/>
+      <w:lvlJc w:val="left"/>
+      <w:pPr>
+        <w:tabs>
+          <w:tab w:val="num" w:pos="6480"/>
+        </w:tabs>
+        <w:ind w:left="6480" w:hanging="360"/>
+      </w:pPr>
+      <w:rPr>
+        <w:rFonts w:ascii="Wingdings" w:hAnsi="Wingdings" w:hint="default"/>
+        <w:sz w:val="20"/>
+      </w:rPr>
+    </w:lvl>
+  </w:abstractNum>
+  <w:abstractNum w:abstractNumId="1" w15:restartNumberingAfterBreak="0">
     <w:nsid w:val="25F96A97"/>
     <w:multiLevelType w:val="multilevel"/>
     <w:tmpl w:val="E3BE8AC0"/>
@@ -164,7 +636,7 @@
       </w:rPr>
     </w:lvl>
   </w:abstractNum>
-  <w:abstractNum w:abstractNumId="1" w15:restartNumberingAfterBreak="0">
+  <w:abstractNum w:abstractNumId="2" w15:restartNumberingAfterBreak="0">
     <w:nsid w:val="27E64F8B"/>
     <w:multiLevelType w:val="multilevel"/>
     <w:tmpl w:val="B34C1C78"/>
@@ -277,7 +749,7 @@
       </w:pPr>
     </w:lvl>
   </w:abstractNum>
-  <w:abstractNum w:abstractNumId="2" w15:restartNumberingAfterBreak="0">
+  <w:abstractNum w:abstractNumId="3" w15:restartNumberingAfterBreak="0">
     <w:nsid w:val="3F1B3A44"/>
     <w:multiLevelType w:val="multilevel"/>
     <w:tmpl w:val="18304570"/>
@@ -390,7 +862,7 @@
       </w:pPr>
     </w:lvl>
   </w:abstractNum>
-  <w:abstractNum w:abstractNumId="3" w15:restartNumberingAfterBreak="0">
+  <w:abstractNum w:abstractNumId="4" w15:restartNumberingAfterBreak="0">
     <w:nsid w:val="4DF32A77"/>
     <w:multiLevelType w:val="multilevel"/>
     <w:tmpl w:val="A2D66A06"/>
@@ -503,7 +975,7 @@
       </w:pPr>
     </w:lvl>
   </w:abstractNum>
-  <w:abstractNum w:abstractNumId="4" w15:restartNumberingAfterBreak="0">
+  <w:abstractNum w:abstractNumId="5" w15:restartNumberingAfterBreak="0">
     <w:nsid w:val="4E876632"/>
     <w:multiLevelType w:val="multilevel"/>
     <w:tmpl w:val="A8C406E4"/>
@@ -652,7 +1124,7 @@
       </w:rPr>
     </w:lvl>
   </w:abstractNum>
-  <w:abstractNum w:abstractNumId="5" w15:restartNumberingAfterBreak="0">
+  <w:abstractNum w:abstractNumId="6" w15:restartNumberingAfterBreak="0">
     <w:nsid w:val="534716D7"/>
     <w:multiLevelType w:val="multilevel"/>
     <w:tmpl w:val="B62059DE"/>
@@ -801,7 +1273,7 @@
       </w:rPr>
     </w:lvl>
   </w:abstractNum>
-  <w:abstractNum w:abstractNumId="6" w15:restartNumberingAfterBreak="0">
+  <w:abstractNum w:abstractNumId="7" w15:restartNumberingAfterBreak="0">
     <w:nsid w:val="59513C37"/>
     <w:multiLevelType w:val="multilevel"/>
     <w:tmpl w:val="9B8AA64A"/>
@@ -950,7 +1422,7 @@
       </w:rPr>
     </w:lvl>
   </w:abstractNum>
-  <w:abstractNum w:abstractNumId="7" w15:restartNumberingAfterBreak="0">
+  <w:abstractNum w:abstractNumId="8" w15:restartNumberingAfterBreak="0">
     <w:nsid w:val="5CB31459"/>
     <w:multiLevelType w:val="multilevel"/>
     <w:tmpl w:val="8172797C"/>
@@ -1099,7 +1571,7 @@
       </w:rPr>
     </w:lvl>
   </w:abstractNum>
-  <w:abstractNum w:abstractNumId="8" w15:restartNumberingAfterBreak="0">
+  <w:abstractNum w:abstractNumId="9" w15:restartNumberingAfterBreak="0">
     <w:nsid w:val="5D886AA2"/>
     <w:multiLevelType w:val="multilevel"/>
     <w:tmpl w:val="3964182A"/>
@@ -1248,7 +1720,7 @@
       </w:rPr>
     </w:lvl>
   </w:abstractNum>
-  <w:abstractNum w:abstractNumId="9" w15:restartNumberingAfterBreak="0">
+  <w:abstractNum w:abstractNumId="10" w15:restartNumberingAfterBreak="0">
     <w:nsid w:val="68641600"/>
     <w:multiLevelType w:val="multilevel"/>
     <w:tmpl w:val="51C8E34C"/>
@@ -1397,7 +1869,7 @@
       </w:rPr>
     </w:lvl>
   </w:abstractNum>
-  <w:abstractNum w:abstractNumId="10" w15:restartNumberingAfterBreak="0">
+  <w:abstractNum w:abstractNumId="11" w15:restartNumberingAfterBreak="0">
     <w:nsid w:val="695B03C5"/>
     <w:multiLevelType w:val="multilevel"/>
     <w:tmpl w:val="83524ACE"/>
@@ -1510,7 +1982,7 @@
       </w:pPr>
     </w:lvl>
   </w:abstractNum>
-  <w:abstractNum w:abstractNumId="11" w15:restartNumberingAfterBreak="0">
+  <w:abstractNum w:abstractNumId="12" w15:restartNumberingAfterBreak="0">
     <w:nsid w:val="6B125AE5"/>
     <w:multiLevelType w:val="multilevel"/>
     <w:tmpl w:val="A2F4D910"/>
@@ -1660,40 +2132,43 @@
     </w:lvl>
   </w:abstractNum>
   <w:num w:numId="1" w16cid:durableId="1930307681">
+    <w:abstractNumId w:val="4"/>
+  </w:num>
+  <w:num w:numId="2" w16cid:durableId="292374192">
+    <w:abstractNumId w:val="1"/>
+  </w:num>
+  <w:num w:numId="3" w16cid:durableId="206453070">
+    <w:abstractNumId w:val="6"/>
+  </w:num>
+  <w:num w:numId="4" w16cid:durableId="301270535">
+    <w:abstractNumId w:val="12"/>
+  </w:num>
+  <w:num w:numId="5" w16cid:durableId="2013335453">
     <w:abstractNumId w:val="3"/>
   </w:num>
-  <w:num w:numId="2" w16cid:durableId="292374192">
-    <w:abstractNumId w:val="0"/>
+  <w:num w:numId="6" w16cid:durableId="493641319">
+    <w:abstractNumId w:val="8"/>
   </w:num>
-  <w:num w:numId="3" w16cid:durableId="206453070">
+  <w:num w:numId="7" w16cid:durableId="1641614141">
+    <w:abstractNumId w:val="10"/>
+  </w:num>
+  <w:num w:numId="8" w16cid:durableId="1587767417">
     <w:abstractNumId w:val="5"/>
   </w:num>
-  <w:num w:numId="4" w16cid:durableId="301270535">
+  <w:num w:numId="9" w16cid:durableId="651562829">
     <w:abstractNumId w:val="11"/>
   </w:num>
-  <w:num w:numId="5" w16cid:durableId="2013335453">
+  <w:num w:numId="10" w16cid:durableId="850727509">
+    <w:abstractNumId w:val="7"/>
+  </w:num>
+  <w:num w:numId="11" w16cid:durableId="1749493636">
     <w:abstractNumId w:val="2"/>
   </w:num>
-  <w:num w:numId="6" w16cid:durableId="493641319">
-    <w:abstractNumId w:val="7"/>
-  </w:num>
-  <w:num w:numId="7" w16cid:durableId="1641614141">
+  <w:num w:numId="12" w16cid:durableId="894858183">
     <w:abstractNumId w:val="9"/>
   </w:num>
-  <w:num w:numId="8" w16cid:durableId="1587767417">
-    <w:abstractNumId w:val="4"/>
-  </w:num>
-  <w:num w:numId="9" w16cid:durableId="651562829">
-    <w:abstractNumId w:val="10"/>
-  </w:num>
-  <w:num w:numId="10" w16cid:durableId="850727509">
-    <w:abstractNumId w:val="6"/>
-  </w:num>
-  <w:num w:numId="11" w16cid:durableId="1749493636">
-    <w:abstractNumId w:val="1"/>
-  </w:num>
-  <w:num w:numId="12" w16cid:durableId="894858183">
-    <w:abstractNumId w:val="8"/>
+  <w:num w:numId="13" w16cid:durableId="1682052271">
+    <w:abstractNumId w:val="0"/>
   </w:num>
 </w:numbering>
 </file>

</xml_diff>